<commit_message>
Cambios en el aprtado 3.3, 4.1 y 4.2
</commit_message>
<xml_diff>
--- a/TG1.docx
+++ b/TG1.docx
@@ -1,6 +1,6 @@
 
 <file path=word/document.xml><?xml version="1.0" encoding="utf-8"?>
-<w:document xmlns:wpc="http://schemas.microsoft.com/office/word/2010/wordprocessingCanvas" xmlns:cx="http://schemas.microsoft.com/office/drawing/2014/chartex" xmlns:cx1="http://schemas.microsoft.com/office/drawing/2015/9/8/chartex" xmlns:mc="http://schemas.openxmlformats.org/markup-compatibility/2006" xmlns:o="urn:schemas-microsoft-com:office:office" xmlns:r="http://schemas.openxmlformats.org/officeDocument/2006/relationships" xmlns:m="http://schemas.openxmlformats.org/officeDocument/2006/math" xmlns:v="urn:schemas-microsoft-com:vml" xmlns:wp14="http://schemas.microsoft.com/office/word/2010/wordprocessingDrawing" xmlns:wp="http://schemas.openxmlformats.org/drawingml/2006/wordprocessingDrawing" xmlns:w10="urn:schemas-microsoft-com:office:word" xmlns:w="http://schemas.openxmlformats.org/wordprocessingml/2006/main" xmlns:w14="http://schemas.microsoft.com/office/word/2010/wordml" xmlns:w15="http://schemas.microsoft.com/office/word/2012/wordml" xmlns:w16se="http://schemas.microsoft.com/office/word/2015/wordml/symex" xmlns:wpg="http://schemas.microsoft.com/office/word/2010/wordprocessingGroup" xmlns:wpi="http://schemas.microsoft.com/office/word/2010/wordprocessingInk" xmlns:wne="http://schemas.microsoft.com/office/word/2006/wordml" xmlns:wps="http://schemas.microsoft.com/office/word/2010/wordprocessingShape" mc:Ignorable="w14 w15 w16se wp14">
+<w:document xmlns:wpc="http://schemas.microsoft.com/office/word/2010/wordprocessingCanvas" xmlns:cx="http://schemas.microsoft.com/office/drawing/2014/chartex" xmlns:cx1="http://schemas.microsoft.com/office/drawing/2015/9/8/chartex" xmlns:cx2="http://schemas.microsoft.com/office/drawing/2015/10/21/chartex" xmlns:cx3="http://schemas.microsoft.com/office/drawing/2016/5/9/chartex" xmlns:cx4="http://schemas.microsoft.com/office/drawing/2016/5/10/chartex" xmlns:cx5="http://schemas.microsoft.com/office/drawing/2016/5/11/chartex" xmlns:cx6="http://schemas.microsoft.com/office/drawing/2016/5/12/chartex" xmlns:cx7="http://schemas.microsoft.com/office/drawing/2016/5/13/chartex" xmlns:cx8="http://schemas.microsoft.com/office/drawing/2016/5/14/chartex" xmlns:mc="http://schemas.openxmlformats.org/markup-compatibility/2006" xmlns:aink="http://schemas.microsoft.com/office/drawing/2016/ink" xmlns:am3d="http://schemas.microsoft.com/office/drawing/2017/model3d" xmlns:o="urn:schemas-microsoft-com:office:office" xmlns:r="http://schemas.openxmlformats.org/officeDocument/2006/relationships" xmlns:m="http://schemas.openxmlformats.org/officeDocument/2006/math" xmlns:v="urn:schemas-microsoft-com:vml" xmlns:wp14="http://schemas.microsoft.com/office/word/2010/wordprocessingDrawing" xmlns:wp="http://schemas.openxmlformats.org/drawingml/2006/wordprocessingDrawing" xmlns:w10="urn:schemas-microsoft-com:office:word" xmlns:w="http://schemas.openxmlformats.org/wordprocessingml/2006/main" xmlns:w14="http://schemas.microsoft.com/office/word/2010/wordml" xmlns:w15="http://schemas.microsoft.com/office/word/2012/wordml" xmlns:w16cid="http://schemas.microsoft.com/office/word/2016/wordml/cid" xmlns:w16se="http://schemas.microsoft.com/office/word/2015/wordml/symex" xmlns:wpg="http://schemas.microsoft.com/office/word/2010/wordprocessingGroup" xmlns:wpi="http://schemas.microsoft.com/office/word/2010/wordprocessingInk" xmlns:wne="http://schemas.microsoft.com/office/word/2006/wordml" xmlns:wps="http://schemas.microsoft.com/office/word/2010/wordprocessingShape" mc:Ignorable="w14 w15 w16se w16cid wp14">
   <w:body>
     <w:sdt>
       <w:sdtPr>
@@ -3902,23 +3902,18 @@
         <w:t xml:space="preserve"> del </w:t>
       </w:r>
       <w:r>
-        <w:t xml:space="preserve">total de 150 horas de la </w:t>
-      </w:r>
-      <w:bookmarkStart w:id="3" w:name="_GoBack"/>
+        <w:t>total de 150 horas de la asignatura.</w:t>
+      </w:r>
+    </w:p>
+    <w:p>
+      <w:pPr>
+        <w:pStyle w:val="Ttulo2"/>
+      </w:pPr>
+      <w:bookmarkStart w:id="3" w:name="_Toc2018098"/>
+      <w:r>
+        <w:t>1.3 Entrega</w:t>
+      </w:r>
       <w:bookmarkEnd w:id="3"/>
-      <w:r>
-        <w:t>asignatura.</w:t>
-      </w:r>
-    </w:p>
-    <w:p>
-      <w:pPr>
-        <w:pStyle w:val="Ttulo2"/>
-      </w:pPr>
-      <w:bookmarkStart w:id="4" w:name="_Toc2018098"/>
-      <w:r>
-        <w:t>1.3 Entrega</w:t>
-      </w:r>
-      <w:bookmarkEnd w:id="4"/>
     </w:p>
     <w:p>
       <w:r>
@@ -3983,101 +3978,101 @@
         <w:pStyle w:val="Ttulo1"/>
         <w:spacing w:before="360"/>
       </w:pPr>
-      <w:bookmarkStart w:id="5" w:name="_Toc2018099"/>
+      <w:bookmarkStart w:id="4" w:name="_Toc2018099"/>
       <w:r>
         <w:t xml:space="preserve">2. </w:t>
       </w:r>
       <w:r>
         <w:t>Descripción del tipo de tecnología</w:t>
       </w:r>
+      <w:bookmarkEnd w:id="4"/>
+    </w:p>
+    <w:p>
+      <w:r>
+        <w:t>En este apartado se debe indicar el tipo de tecnología en general y las tecnologías específicas sobre las que trata el trabajo.</w:t>
+      </w:r>
+    </w:p>
+    <w:p>
+      <w:r>
+        <w:t>El objetivo del trabajo es ponerse en la situación de una persona ya titulada</w:t>
+      </w:r>
+      <w:r>
+        <w:t xml:space="preserve"> en el Grado en Sistemas de Información</w:t>
+      </w:r>
+      <w:r>
+        <w:t xml:space="preserve">, </w:t>
+      </w:r>
+      <w:r>
+        <w:t xml:space="preserve">y </w:t>
+      </w:r>
+      <w:r>
+        <w:t xml:space="preserve">que desea actualiza sus conocimientos sobre dichas tecnologías. </w:t>
+      </w:r>
+    </w:p>
+    <w:p>
+      <w:r>
+        <w:t xml:space="preserve">En este </w:t>
+      </w:r>
+      <w:r>
+        <w:t>documento</w:t>
+      </w:r>
+      <w:r>
+        <w:t xml:space="preserve"> </w:t>
+      </w:r>
+      <w:r>
+        <w:t>se debe r</w:t>
+      </w:r>
+      <w:r>
+        <w:t>ecoge</w:t>
+      </w:r>
+      <w:r>
+        <w:t>r</w:t>
+      </w:r>
+      <w:r>
+        <w:t xml:space="preserve"> toda la información que </w:t>
+      </w:r>
+      <w:r>
+        <w:t xml:space="preserve">se </w:t>
+      </w:r>
+      <w:r>
+        <w:t>ha recopilado para poder aprender la teoría y práctica de dichas tecnologías, así como las ayudas que existen para poder financiar su estudio o s</w:t>
+      </w:r>
+      <w:r>
+        <w:t>u</w:t>
+      </w:r>
+      <w:r>
+        <w:t xml:space="preserve"> implementación en empresas u otras organizaciones.</w:t>
+      </w:r>
+    </w:p>
+    <w:p>
+      <w:pPr>
+        <w:pStyle w:val="Ttulo1"/>
+      </w:pPr>
+      <w:bookmarkStart w:id="5" w:name="_Toc2018100"/>
+      <w:r>
+        <w:t xml:space="preserve">3. </w:t>
+      </w:r>
+      <w:r>
+        <w:t>Fuentes de información</w:t>
+      </w:r>
+      <w:r>
+        <w:t xml:space="preserve"> (documentos)</w:t>
+      </w:r>
       <w:bookmarkEnd w:id="5"/>
     </w:p>
     <w:p>
       <w:r>
-        <w:t>En este apartado se debe indicar el tipo de tecnología en general y las tecnologías específicas sobre las que trata el trabajo.</w:t>
-      </w:r>
-    </w:p>
-    <w:p>
-      <w:r>
-        <w:t>El objetivo del trabajo es ponerse en la situación de una persona ya titulada</w:t>
-      </w:r>
-      <w:r>
-        <w:t xml:space="preserve"> en el Grado en Sistemas de Información</w:t>
-      </w:r>
-      <w:r>
-        <w:t xml:space="preserve">, </w:t>
-      </w:r>
-      <w:r>
-        <w:t xml:space="preserve">y </w:t>
-      </w:r>
-      <w:r>
-        <w:t xml:space="preserve">que desea actualiza sus conocimientos sobre dichas tecnologías. </w:t>
-      </w:r>
-    </w:p>
-    <w:p>
-      <w:r>
-        <w:t xml:space="preserve">En este </w:t>
+        <w:t>En los sub-apartados de este apartado se deben indicar documentos de interés para aprender sobre el tipo de tecnología en general, y sobre cada una de las tecnologías elegidas.</w:t>
+      </w:r>
+    </w:p>
+    <w:p>
+      <w:r>
+        <w:t xml:space="preserve">Sobre cada </w:t>
       </w:r>
       <w:r>
         <w:t>documento</w:t>
       </w:r>
       <w:r>
-        <w:t xml:space="preserve"> </w:t>
-      </w:r>
-      <w:r>
-        <w:t>se debe r</w:t>
-      </w:r>
-      <w:r>
-        <w:t>ecoge</w:t>
-      </w:r>
-      <w:r>
-        <w:t>r</w:t>
-      </w:r>
-      <w:r>
-        <w:t xml:space="preserve"> toda la información que </w:t>
-      </w:r>
-      <w:r>
-        <w:t xml:space="preserve">se </w:t>
-      </w:r>
-      <w:r>
-        <w:t>ha recopilado para poder aprender la teoría y práctica de dichas tecnologías, así como las ayudas que existen para poder financiar su estudio o s</w:t>
-      </w:r>
-      <w:r>
-        <w:t>u</w:t>
-      </w:r>
-      <w:r>
-        <w:t xml:space="preserve"> implementación en empresas u otras organizaciones.</w:t>
-      </w:r>
-    </w:p>
-    <w:p>
-      <w:pPr>
-        <w:pStyle w:val="Ttulo1"/>
-      </w:pPr>
-      <w:bookmarkStart w:id="6" w:name="_Toc2018100"/>
-      <w:r>
-        <w:t xml:space="preserve">3. </w:t>
-      </w:r>
-      <w:r>
-        <w:t>Fuentes de información</w:t>
-      </w:r>
-      <w:r>
-        <w:t xml:space="preserve"> (documentos)</w:t>
-      </w:r>
-      <w:bookmarkEnd w:id="6"/>
-    </w:p>
-    <w:p>
-      <w:r>
-        <w:t>En los sub-apartados de este apartado se deben indicar documentos de interés para aprender sobre el tipo de tecnología en general, y sobre cada una de las tecnologías elegidas.</w:t>
-      </w:r>
-    </w:p>
-    <w:p>
-      <w:r>
-        <w:t xml:space="preserve">Sobre cada </w:t>
-      </w:r>
-      <w:r>
-        <w:t>documento</w:t>
-      </w:r>
-      <w:r>
         <w:t xml:space="preserve"> se debe </w:t>
       </w:r>
     </w:p>
@@ -4085,7 +4080,7 @@
       <w:pPr>
         <w:pStyle w:val="Ttulo2"/>
       </w:pPr>
-      <w:bookmarkStart w:id="7" w:name="_Toc2018101"/>
+      <w:bookmarkStart w:id="6" w:name="_Toc2018101"/>
       <w:r>
         <w:lastRenderedPageBreak/>
         <w:t>3.</w:t>
@@ -4096,15 +4091,25 @@
       <w:r>
         <w:t xml:space="preserve"> en general</w:t>
       </w:r>
+      <w:bookmarkEnd w:id="6"/>
+    </w:p>
+    <w:p>
+      <w:pPr>
+        <w:pStyle w:val="Ttulo3"/>
+      </w:pPr>
+      <w:bookmarkStart w:id="7" w:name="_Toc2018102"/>
+      <w:r>
+        <w:t>3.1.1 Fuente de información 1 sobre el tipo de tecnología en general</w:t>
+      </w:r>
       <w:bookmarkEnd w:id="7"/>
     </w:p>
     <w:p>
       <w:pPr>
         <w:pStyle w:val="Ttulo3"/>
       </w:pPr>
-      <w:bookmarkStart w:id="8" w:name="_Toc2018102"/>
-      <w:r>
-        <w:t>3.1.1 Fuente de información 1 sobre el tipo de tecnología en general</w:t>
+      <w:bookmarkStart w:id="8" w:name="_Toc2018103"/>
+      <w:r>
+        <w:t>3.1.2 Fuente de información 2 sobre el tipo de tecnología en general</w:t>
       </w:r>
       <w:bookmarkEnd w:id="8"/>
     </w:p>
@@ -4112,36 +4117,36 @@
       <w:pPr>
         <w:pStyle w:val="Ttulo3"/>
       </w:pPr>
-      <w:bookmarkStart w:id="9" w:name="_Toc2018103"/>
-      <w:r>
-        <w:t>3.1.2 Fuente de información 2 sobre el tipo de tecnología en general</w:t>
+      <w:bookmarkStart w:id="9" w:name="_Toc2018104"/>
+      <w:r>
+        <w:t>3.1.n Fuente de información n sobre el tipo de tecnología en general</w:t>
       </w:r>
       <w:bookmarkEnd w:id="9"/>
     </w:p>
+    <w:p/>
+    <w:p>
+      <w:pPr>
+        <w:pStyle w:val="Ttulo2"/>
+      </w:pPr>
+      <w:bookmarkStart w:id="10" w:name="_Toc2018105"/>
+      <w:r>
+        <w:t xml:space="preserve">3.2 </w:t>
+      </w:r>
+      <w:r>
+        <w:t>Fuentes sobre la tecnología</w:t>
+      </w:r>
+      <w:r>
+        <w:t xml:space="preserve"> específica A</w:t>
+      </w:r>
+      <w:bookmarkEnd w:id="10"/>
+    </w:p>
     <w:p>
       <w:pPr>
         <w:pStyle w:val="Ttulo3"/>
       </w:pPr>
-      <w:bookmarkStart w:id="10" w:name="_Toc2018104"/>
-      <w:r>
-        <w:t>3.1.n Fuente de información n sobre el tipo de tecnología en general</w:t>
-      </w:r>
-      <w:bookmarkEnd w:id="10"/>
-    </w:p>
-    <w:p/>
-    <w:p>
-      <w:pPr>
-        <w:pStyle w:val="Ttulo2"/>
-      </w:pPr>
-      <w:bookmarkStart w:id="11" w:name="_Toc2018105"/>
-      <w:r>
-        <w:t xml:space="preserve">3.2 </w:t>
-      </w:r>
-      <w:r>
-        <w:t>Fuentes sobre la tecnología</w:t>
-      </w:r>
-      <w:r>
-        <w:t xml:space="preserve"> específica A</w:t>
+      <w:bookmarkStart w:id="11" w:name="_Toc2018106"/>
+      <w:r>
+        <w:t>3.2.1 Fuente de información 1 sobre la tecnología específica A</w:t>
       </w:r>
       <w:bookmarkEnd w:id="11"/>
     </w:p>
@@ -4149,9 +4154,9 @@
       <w:pPr>
         <w:pStyle w:val="Ttulo3"/>
       </w:pPr>
-      <w:bookmarkStart w:id="12" w:name="_Toc2018106"/>
-      <w:r>
-        <w:t>3.2.1 Fuente de información 1 sobre la tecnología específica A</w:t>
+      <w:bookmarkStart w:id="12" w:name="_Toc2018107"/>
+      <w:r>
+        <w:t>3.2.2 Fuente de información 2 sobre la tecnología específica A</w:t>
       </w:r>
       <w:bookmarkEnd w:id="12"/>
     </w:p>
@@ -4159,21 +4164,11 @@
       <w:pPr>
         <w:pStyle w:val="Ttulo3"/>
       </w:pPr>
-      <w:bookmarkStart w:id="13" w:name="_Toc2018107"/>
-      <w:r>
-        <w:t>3.2.2 Fuente de información 2 sobre la tecnología específica A</w:t>
+      <w:bookmarkStart w:id="13" w:name="_Toc2018108"/>
+      <w:r>
+        <w:t>3.2.n Fuente de información n sobre la tecnología específica A</w:t>
       </w:r>
       <w:bookmarkEnd w:id="13"/>
-    </w:p>
-    <w:p>
-      <w:pPr>
-        <w:pStyle w:val="Ttulo3"/>
-      </w:pPr>
-      <w:bookmarkStart w:id="14" w:name="_Toc2018108"/>
-      <w:r>
-        <w:t>3.2.n Fuente de información n sobre la tecnología específica A</w:t>
-      </w:r>
-      <w:bookmarkEnd w:id="14"/>
     </w:p>
     <w:p/>
     <w:p/>
@@ -4181,7 +4176,7 @@
       <w:pPr>
         <w:pStyle w:val="Ttulo2"/>
       </w:pPr>
-      <w:bookmarkStart w:id="15" w:name="_Toc2018109"/>
+      <w:bookmarkStart w:id="14" w:name="_Toc2018109"/>
       <w:r>
         <w:t xml:space="preserve">3.3 </w:t>
       </w:r>
@@ -4191,68 +4186,279 @@
       <w:r>
         <w:t xml:space="preserve"> específica B</w:t>
       </w:r>
+      <w:bookmarkEnd w:id="14"/>
+    </w:p>
+    <w:p>
+      <w:r>
+        <w:t xml:space="preserve">3.3.1 https://www.chatbotsummit.com/blog/interview-with-nathan-bajrach-founder-ceo-virtual-spirits </w:t>
+      </w:r>
+    </w:p>
+    <w:p/>
+    <w:p>
+      <w:r>
+        <w:t xml:space="preserve">3.3.2 https://www.youtube.com/watch?v=QON5KTmuBlc </w:t>
+      </w:r>
+    </w:p>
+    <w:p/>
+    <w:p>
+      <w:r>
+        <w:t>3.3.3 https://www.similartech.com/technologies/virtual-spirits</w:t>
+      </w:r>
+    </w:p>
+    <w:p>
+      <w:pPr>
+        <w:pStyle w:val="Ttulo1"/>
+      </w:pPr>
+      <w:bookmarkStart w:id="15" w:name="_Toc2018113"/>
+      <w:r>
+        <w:t xml:space="preserve">4. </w:t>
+      </w:r>
+      <w:r>
+        <w:t>Fuentes de información</w:t>
+      </w:r>
+      <w:r>
+        <w:t xml:space="preserve"> (cursos no gratuitos)</w:t>
+      </w:r>
       <w:bookmarkEnd w:id="15"/>
     </w:p>
     <w:p>
       <w:pPr>
+        <w:pStyle w:val="Ttulo2"/>
+      </w:pPr>
+      <w:bookmarkStart w:id="16" w:name="_Toc2018114"/>
+      <w:r>
+        <w:t>4</w:t>
+      </w:r>
+      <w:r>
+        <w:t xml:space="preserve">.1 </w:t>
+      </w:r>
+      <w:r>
+        <w:t xml:space="preserve">Cursos no gratuitos </w:t>
+      </w:r>
+      <w:r>
+        <w:t>sobre el tipo de tecnología</w:t>
+      </w:r>
+      <w:r>
+        <w:t xml:space="preserve"> en general</w:t>
+      </w:r>
+      <w:bookmarkEnd w:id="16"/>
+    </w:p>
+    <w:p>
+      <w:pPr>
+        <w:rPr>
+          <w:rFonts w:eastAsiaTheme="majorEastAsia"/>
+          <w:color w:val="000000" w:themeColor="text1"/>
+          <w:sz w:val="24"/>
+          <w:szCs w:val="24"/>
+        </w:rPr>
+      </w:pPr>
+      <w:r>
+        <w:rPr>
+          <w:rFonts w:eastAsiaTheme="majorEastAsia"/>
+          <w:color w:val="000000" w:themeColor="text1"/>
+          <w:sz w:val="24"/>
+          <w:szCs w:val="24"/>
+        </w:rPr>
+        <w:t xml:space="preserve">4.1.1 http://academiachatbot.com/ </w:t>
+      </w:r>
+    </w:p>
+    <w:p>
+      <w:pPr>
+        <w:rPr>
+          <w:rFonts w:eastAsiaTheme="majorEastAsia"/>
+          <w:color w:val="000000" w:themeColor="text1"/>
+          <w:sz w:val="24"/>
+          <w:szCs w:val="24"/>
+        </w:rPr>
+      </w:pPr>
+    </w:p>
+    <w:p>
+      <w:pPr>
+        <w:rPr>
+          <w:rFonts w:eastAsiaTheme="majorEastAsia"/>
+          <w:color w:val="000000" w:themeColor="text1"/>
+          <w:sz w:val="24"/>
+          <w:szCs w:val="24"/>
+        </w:rPr>
+      </w:pPr>
+      <w:r>
+        <w:rPr>
+          <w:rFonts w:eastAsiaTheme="majorEastAsia"/>
+          <w:color w:val="000000" w:themeColor="text1"/>
+          <w:sz w:val="24"/>
+          <w:szCs w:val="24"/>
+        </w:rPr>
+        <w:t xml:space="preserve">4.1.2 http://formatalent.com/curso-de-chatbot-programacion-en-madrid/ </w:t>
+      </w:r>
+    </w:p>
+    <w:p>
+      <w:pPr>
+        <w:rPr>
+          <w:rFonts w:eastAsiaTheme="majorEastAsia"/>
+          <w:color w:val="000000" w:themeColor="text1"/>
+          <w:sz w:val="24"/>
+          <w:szCs w:val="24"/>
+        </w:rPr>
+      </w:pPr>
+    </w:p>
+    <w:p>
+      <w:r>
+        <w:rPr>
+          <w:rFonts w:eastAsiaTheme="majorEastAsia"/>
+          <w:color w:val="000000" w:themeColor="text1"/>
+          <w:sz w:val="24"/>
+          <w:szCs w:val="24"/>
+        </w:rPr>
+        <w:t xml:space="preserve">4.1.3 https://botifica.teachable.com/p/chatfuel-como-pro  </w:t>
+      </w:r>
+    </w:p>
+    <w:p>
+      <w:pPr>
+        <w:pStyle w:val="Ttulo2"/>
+      </w:pPr>
+      <w:bookmarkStart w:id="17" w:name="_Toc2018118"/>
+      <w:r>
+        <w:t>4.2 Cursos</w:t>
+      </w:r>
+      <w:r>
+        <w:t xml:space="preserve"> </w:t>
+      </w:r>
+      <w:r>
+        <w:t xml:space="preserve">no gratuitos </w:t>
+      </w:r>
+      <w:r>
+        <w:t>sobre la tecnología</w:t>
+      </w:r>
+      <w:r>
+        <w:t xml:space="preserve"> específica A</w:t>
+      </w:r>
+      <w:bookmarkEnd w:id="17"/>
+    </w:p>
+    <w:p>
+      <w:pPr>
+        <w:rPr>
+          <w:rFonts w:eastAsiaTheme="majorEastAsia"/>
+          <w:color w:val="000000" w:themeColor="text1"/>
+          <w:sz w:val="24"/>
+          <w:szCs w:val="24"/>
+        </w:rPr>
+      </w:pPr>
+      <w:r>
+        <w:rPr>
+          <w:rFonts w:eastAsiaTheme="majorEastAsia"/>
+          <w:color w:val="000000" w:themeColor="text1"/>
+          <w:sz w:val="24"/>
+          <w:szCs w:val="24"/>
+        </w:rPr>
+        <w:t xml:space="preserve">Solamente encontramos la versión pro del software ya que al ser en su mayoría un software gratuito hasta cien usuarios existe mucha documentación gratuita en GitHub. </w:t>
+      </w:r>
+    </w:p>
+    <w:p>
+      <w:pPr>
+        <w:rPr>
+          <w:rFonts w:eastAsiaTheme="majorEastAsia"/>
+          <w:color w:val="000000" w:themeColor="text1"/>
+          <w:sz w:val="24"/>
+          <w:szCs w:val="24"/>
+        </w:rPr>
+      </w:pPr>
+    </w:p>
+    <w:p>
+      <w:r>
+        <w:rPr>
+          <w:rFonts w:eastAsiaTheme="majorEastAsia"/>
+          <w:color w:val="000000" w:themeColor="text1"/>
+          <w:sz w:val="24"/>
+          <w:szCs w:val="24"/>
+        </w:rPr>
+        <w:lastRenderedPageBreak/>
+        <w:t>4.2.1 https://clustaar.com/pricing/</w:t>
+      </w:r>
+      <w:bookmarkStart w:id="18" w:name="_GoBack"/>
+      <w:bookmarkEnd w:id="18"/>
+    </w:p>
+    <w:p>
+      <w:pPr>
+        <w:pStyle w:val="Ttulo2"/>
+      </w:pPr>
+      <w:bookmarkStart w:id="19" w:name="_Toc2018122"/>
+      <w:r>
+        <w:t>4.3 Cursos</w:t>
+      </w:r>
+      <w:r>
+        <w:t xml:space="preserve"> </w:t>
+      </w:r>
+      <w:r>
+        <w:t xml:space="preserve">no gratuitos </w:t>
+      </w:r>
+      <w:r>
+        <w:t>sobre la tecnología</w:t>
+      </w:r>
+      <w:r>
+        <w:t xml:space="preserve"> específica B</w:t>
+      </w:r>
+      <w:bookmarkEnd w:id="19"/>
+    </w:p>
+    <w:p>
+      <w:pPr>
         <w:pStyle w:val="Ttulo3"/>
       </w:pPr>
-      <w:bookmarkStart w:id="16" w:name="_Toc2018110"/>
-      <w:r>
-        <w:t>3.3.1 Fuente de información 1 sobre la tecnología específica B</w:t>
-      </w:r>
-      <w:bookmarkEnd w:id="16"/>
+      <w:bookmarkStart w:id="20" w:name="_Toc2018123"/>
+      <w:r>
+        <w:t>4.3.1 Curso no gratuito 1 sobre la tecnología específica B</w:t>
+      </w:r>
+      <w:bookmarkEnd w:id="20"/>
     </w:p>
     <w:p>
       <w:pPr>
         <w:pStyle w:val="Ttulo3"/>
       </w:pPr>
-      <w:bookmarkStart w:id="17" w:name="_Toc2018111"/>
-      <w:r>
-        <w:t>3.3.2 Fuente de información 2 sobre la tecnología específica B</w:t>
-      </w:r>
-      <w:bookmarkEnd w:id="17"/>
+      <w:bookmarkStart w:id="21" w:name="_Toc2018124"/>
+      <w:r>
+        <w:t>4.3.2 Curso no gratuito 2 sobre la tecnología específica B</w:t>
+      </w:r>
+      <w:bookmarkEnd w:id="21"/>
     </w:p>
     <w:p>
       <w:pPr>
         <w:pStyle w:val="Ttulo3"/>
       </w:pPr>
-      <w:bookmarkStart w:id="18" w:name="_Toc2018112"/>
-      <w:r>
-        <w:t>3.3.n Fuente de información n sobre la tecnología específica B</w:t>
-      </w:r>
-      <w:bookmarkEnd w:id="18"/>
+      <w:bookmarkStart w:id="22" w:name="_Toc2018125"/>
+      <w:r>
+        <w:t>4.3.n Curso no gratuito n sobre la tecnología específica B</w:t>
+      </w:r>
+      <w:bookmarkEnd w:id="22"/>
     </w:p>
     <w:p/>
     <w:p>
       <w:pPr>
         <w:pStyle w:val="Ttulo1"/>
       </w:pPr>
-      <w:bookmarkStart w:id="19" w:name="_Toc2018113"/>
-      <w:r>
-        <w:t xml:space="preserve">4. </w:t>
+      <w:bookmarkStart w:id="23" w:name="_Toc2018126"/>
+      <w:r>
+        <w:t xml:space="preserve">5. </w:t>
       </w:r>
       <w:r>
         <w:t>Fuentes de información</w:t>
       </w:r>
       <w:r>
-        <w:t xml:space="preserve"> (cursos no gratuitos)</w:t>
-      </w:r>
-      <w:bookmarkEnd w:id="19"/>
+        <w:t xml:space="preserve"> (cursos gratuitos)</w:t>
+      </w:r>
+      <w:bookmarkEnd w:id="23"/>
     </w:p>
     <w:p>
       <w:pPr>
         <w:pStyle w:val="Ttulo2"/>
       </w:pPr>
-      <w:bookmarkStart w:id="20" w:name="_Toc2018114"/>
-      <w:r>
-        <w:t>4</w:t>
+      <w:bookmarkStart w:id="24" w:name="_Toc2018127"/>
+      <w:r>
+        <w:t>5</w:t>
       </w:r>
       <w:r>
         <w:t xml:space="preserve">.1 </w:t>
       </w:r>
       <w:r>
-        <w:t xml:space="preserve">Cursos no gratuitos </w:t>
+        <w:t xml:space="preserve">Cursos gratuitos </w:t>
       </w:r>
       <w:r>
         <w:t>sobre el tipo de tecnología</w:t>
@@ -4260,52 +4466,52 @@
       <w:r>
         <w:t xml:space="preserve"> en general</w:t>
       </w:r>
-      <w:bookmarkEnd w:id="20"/>
+      <w:bookmarkEnd w:id="24"/>
     </w:p>
     <w:p>
       <w:pPr>
         <w:pStyle w:val="Ttulo3"/>
       </w:pPr>
-      <w:bookmarkStart w:id="21" w:name="_Toc2018115"/>
-      <w:r>
-        <w:t>4.1.1 Curso no gratuito 1 sobre el tipo de tecnología en general</w:t>
-      </w:r>
-      <w:bookmarkEnd w:id="21"/>
+      <w:bookmarkStart w:id="25" w:name="_Toc2018128"/>
+      <w:r>
+        <w:t>5.1.1 Curso gratuito 1 sobre el tipo de tecnología en general</w:t>
+      </w:r>
+      <w:bookmarkEnd w:id="25"/>
     </w:p>
     <w:p>
       <w:pPr>
         <w:pStyle w:val="Ttulo3"/>
       </w:pPr>
-      <w:bookmarkStart w:id="22" w:name="_Toc2018116"/>
-      <w:r>
-        <w:t>4.1.2 Curso no gratuito 2 sobre el tipo de tecnología en general</w:t>
-      </w:r>
-      <w:bookmarkEnd w:id="22"/>
+      <w:bookmarkStart w:id="26" w:name="_Toc2018129"/>
+      <w:r>
+        <w:t>5.1.2 Curso gratuito 2 sobre el tipo de tecnología en general</w:t>
+      </w:r>
+      <w:bookmarkEnd w:id="26"/>
     </w:p>
     <w:p>
       <w:pPr>
         <w:pStyle w:val="Ttulo3"/>
       </w:pPr>
-      <w:bookmarkStart w:id="23" w:name="_Toc2018117"/>
-      <w:r>
-        <w:t>4.1.n Curso no gratuito n sobre el tipo de tecnología en general</w:t>
-      </w:r>
-      <w:bookmarkEnd w:id="23"/>
+      <w:bookmarkStart w:id="27" w:name="_Toc2018130"/>
+      <w:r>
+        <w:t>5.1.n Curso gratuito n sobre el tipo de tecnología en general</w:t>
+      </w:r>
+      <w:bookmarkEnd w:id="27"/>
     </w:p>
     <w:p/>
     <w:p>
       <w:pPr>
         <w:pStyle w:val="Ttulo2"/>
       </w:pPr>
-      <w:bookmarkStart w:id="24" w:name="_Toc2018118"/>
-      <w:r>
-        <w:t>4.2 Cursos</w:t>
+      <w:bookmarkStart w:id="28" w:name="_Toc2018131"/>
+      <w:r>
+        <w:t>5.2 Cursos</w:t>
       </w:r>
       <w:r>
         <w:t xml:space="preserve"> </w:t>
       </w:r>
       <w:r>
-        <w:t xml:space="preserve">no gratuitos </w:t>
+        <w:t xml:space="preserve">gratuitos </w:t>
       </w:r>
       <w:r>
         <w:t>sobre la tecnología</w:t>
@@ -4313,314 +4519,120 @@
       <w:r>
         <w:t xml:space="preserve"> específica A</w:t>
       </w:r>
-      <w:bookmarkEnd w:id="24"/>
+      <w:bookmarkEnd w:id="28"/>
     </w:p>
     <w:p>
       <w:pPr>
         <w:pStyle w:val="Ttulo3"/>
       </w:pPr>
-      <w:bookmarkStart w:id="25" w:name="_Toc2018119"/>
-      <w:r>
-        <w:t>4.2.1 Curso no gratuito 1 sobre la tecnología específica A</w:t>
-      </w:r>
-      <w:bookmarkEnd w:id="25"/>
+      <w:bookmarkStart w:id="29" w:name="_Toc2018132"/>
+      <w:r>
+        <w:t>5.2.1 Curso gratuito 1 sobre la tecnología específica A</w:t>
+      </w:r>
+      <w:bookmarkEnd w:id="29"/>
     </w:p>
     <w:p>
       <w:pPr>
         <w:pStyle w:val="Ttulo3"/>
       </w:pPr>
-      <w:bookmarkStart w:id="26" w:name="_Toc2018120"/>
-      <w:r>
-        <w:t>4.2.2 Curso no gratuito</w:t>
-      </w:r>
-      <w:r>
-        <w:t xml:space="preserve"> 2</w:t>
-      </w:r>
-      <w:r>
-        <w:t xml:space="preserve"> sobre la tecnología específica A</w:t>
-      </w:r>
-      <w:bookmarkEnd w:id="26"/>
+      <w:bookmarkStart w:id="30" w:name="_Toc2018133"/>
+      <w:r>
+        <w:t>5.2.2 Curso gratuito 2 sobre la tecnología específica A</w:t>
+      </w:r>
+      <w:bookmarkEnd w:id="30"/>
     </w:p>
     <w:p>
       <w:pPr>
         <w:pStyle w:val="Ttulo3"/>
       </w:pPr>
-      <w:bookmarkStart w:id="27" w:name="_Toc2018121"/>
-      <w:r>
-        <w:t>4.2.</w:t>
-      </w:r>
-      <w:r>
-        <w:t>n</w:t>
-      </w:r>
-      <w:r>
-        <w:t xml:space="preserve"> Curso no gratuito </w:t>
-      </w:r>
-      <w:r>
-        <w:t>n</w:t>
-      </w:r>
-      <w:r>
-        <w:t xml:space="preserve"> sobre la tecnología específica A</w:t>
-      </w:r>
-      <w:bookmarkEnd w:id="27"/>
+      <w:bookmarkStart w:id="31" w:name="_Toc2018134"/>
+      <w:r>
+        <w:t>5.2.n Curso gratuito n sobre la tecnología especifica A</w:t>
+      </w:r>
+      <w:bookmarkEnd w:id="31"/>
+    </w:p>
+    <w:p>
+      <w:pPr>
+        <w:pStyle w:val="Ttulo3"/>
+      </w:pPr>
+    </w:p>
+    <w:p>
+      <w:pPr>
+        <w:pStyle w:val="Ttulo2"/>
+      </w:pPr>
+      <w:bookmarkStart w:id="32" w:name="_Toc2018135"/>
+      <w:r>
+        <w:t>5.3 Cursos</w:t>
+      </w:r>
+      <w:r>
+        <w:t xml:space="preserve"> </w:t>
+      </w:r>
+      <w:r>
+        <w:t xml:space="preserve">gratuitos </w:t>
+      </w:r>
+      <w:r>
+        <w:t>sobre la tecnología</w:t>
+      </w:r>
+      <w:r>
+        <w:t xml:space="preserve"> específica B</w:t>
+      </w:r>
+      <w:bookmarkEnd w:id="32"/>
+    </w:p>
+    <w:p>
+      <w:pPr>
+        <w:pStyle w:val="Ttulo3"/>
+      </w:pPr>
+      <w:bookmarkStart w:id="33" w:name="_Toc2018136"/>
+      <w:r>
+        <w:t xml:space="preserve">5.3.1 Curso gratuito 1 sobre la tecnología específica </w:t>
+      </w:r>
+      <w:r>
+        <w:t>B</w:t>
+      </w:r>
+      <w:bookmarkEnd w:id="33"/>
+    </w:p>
+    <w:p>
+      <w:pPr>
+        <w:pStyle w:val="Ttulo3"/>
+      </w:pPr>
+      <w:bookmarkStart w:id="34" w:name="_Toc2018137"/>
+      <w:r>
+        <w:t xml:space="preserve">5.3.2 Curso gratuito 2 sobre la tecnología específica </w:t>
+      </w:r>
+      <w:r>
+        <w:t>B</w:t>
+      </w:r>
+      <w:bookmarkEnd w:id="34"/>
+    </w:p>
+    <w:p>
+      <w:pPr>
+        <w:pStyle w:val="Ttulo3"/>
+      </w:pPr>
+      <w:bookmarkStart w:id="35" w:name="_Toc2018138"/>
+      <w:r>
+        <w:t xml:space="preserve">5.3.n Curso gratuito n sobre la tecnología especifica </w:t>
+      </w:r>
+      <w:r>
+        <w:t>B</w:t>
+      </w:r>
+      <w:bookmarkEnd w:id="35"/>
     </w:p>
     <w:p/>
     <w:p>
       <w:pPr>
-        <w:pStyle w:val="Ttulo2"/>
-      </w:pPr>
-      <w:bookmarkStart w:id="28" w:name="_Toc2018122"/>
-      <w:r>
-        <w:lastRenderedPageBreak/>
-        <w:t>4.3 Cursos</w:t>
-      </w:r>
-      <w:r>
-        <w:t xml:space="preserve"> </w:t>
-      </w:r>
-      <w:r>
-        <w:t xml:space="preserve">no gratuitos </w:t>
-      </w:r>
-      <w:r>
-        <w:t>sobre la tecnología</w:t>
-      </w:r>
-      <w:r>
-        <w:t xml:space="preserve"> específica B</w:t>
-      </w:r>
-      <w:bookmarkEnd w:id="28"/>
-    </w:p>
-    <w:p>
-      <w:pPr>
-        <w:pStyle w:val="Ttulo3"/>
-      </w:pPr>
-      <w:bookmarkStart w:id="29" w:name="_Toc2018123"/>
-      <w:r>
-        <w:t>4.3.1 Curso no gratuito 1 sobre la tecnología específica B</w:t>
-      </w:r>
-      <w:bookmarkEnd w:id="29"/>
-    </w:p>
-    <w:p>
-      <w:pPr>
-        <w:pStyle w:val="Ttulo3"/>
-      </w:pPr>
-      <w:bookmarkStart w:id="30" w:name="_Toc2018124"/>
-      <w:r>
-        <w:t>4.3.2 Curso no gratuito 2 sobre la tecnología específica B</w:t>
-      </w:r>
-      <w:bookmarkEnd w:id="30"/>
-    </w:p>
-    <w:p>
-      <w:pPr>
-        <w:pStyle w:val="Ttulo3"/>
-      </w:pPr>
-      <w:bookmarkStart w:id="31" w:name="_Toc2018125"/>
-      <w:r>
-        <w:t>4.3.n Curso no gratuito n sobre la tecnología específica B</w:t>
-      </w:r>
-      <w:bookmarkEnd w:id="31"/>
-    </w:p>
-    <w:p/>
-    <w:p>
-      <w:pPr>
         <w:pStyle w:val="Ttulo1"/>
       </w:pPr>
-      <w:bookmarkStart w:id="32" w:name="_Toc2018126"/>
-      <w:r>
-        <w:t xml:space="preserve">5. </w:t>
-      </w:r>
-      <w:r>
-        <w:t>Fuentes de información</w:t>
-      </w:r>
-      <w:r>
-        <w:t xml:space="preserve"> (cursos gratuitos)</w:t>
-      </w:r>
-      <w:bookmarkEnd w:id="32"/>
-    </w:p>
-    <w:p>
-      <w:pPr>
-        <w:pStyle w:val="Ttulo2"/>
-      </w:pPr>
-      <w:bookmarkStart w:id="33" w:name="_Toc2018127"/>
-      <w:r>
-        <w:t>5</w:t>
-      </w:r>
-      <w:r>
-        <w:t xml:space="preserve">.1 </w:t>
-      </w:r>
-      <w:r>
-        <w:t xml:space="preserve">Cursos gratuitos </w:t>
-      </w:r>
-      <w:r>
-        <w:t>sobre el tipo de tecnología</w:t>
-      </w:r>
-      <w:r>
-        <w:t xml:space="preserve"> en general</w:t>
-      </w:r>
-      <w:bookmarkEnd w:id="33"/>
-    </w:p>
-    <w:p>
-      <w:pPr>
-        <w:pStyle w:val="Ttulo3"/>
-      </w:pPr>
-      <w:bookmarkStart w:id="34" w:name="_Toc2018128"/>
-      <w:r>
-        <w:t>5.1.1 Curso gratuito 1 sobre el tipo de tecnología en general</w:t>
-      </w:r>
-      <w:bookmarkEnd w:id="34"/>
-    </w:p>
-    <w:p>
-      <w:pPr>
-        <w:pStyle w:val="Ttulo3"/>
-      </w:pPr>
-      <w:bookmarkStart w:id="35" w:name="_Toc2018129"/>
-      <w:r>
-        <w:t>5.1.2 Curso gratuito 2 sobre el tipo de tecnología en general</w:t>
-      </w:r>
-      <w:bookmarkEnd w:id="35"/>
-    </w:p>
-    <w:p>
-      <w:pPr>
-        <w:pStyle w:val="Ttulo3"/>
-      </w:pPr>
-      <w:bookmarkStart w:id="36" w:name="_Toc2018130"/>
-      <w:r>
-        <w:t>5.1.n Curso gratuito n sobre el tipo de tecnología en general</w:t>
+      <w:bookmarkStart w:id="36" w:name="_Toc2018139"/>
+      <w:r>
+        <w:t xml:space="preserve">6. Ayudas </w:t>
+      </w:r>
+      <w:r>
+        <w:t xml:space="preserve">económicas </w:t>
+      </w:r>
+      <w:r>
+        <w:t>para estudiar las tecnologías</w:t>
       </w:r>
       <w:bookmarkEnd w:id="36"/>
-    </w:p>
-    <w:p/>
-    <w:p>
-      <w:pPr>
-        <w:pStyle w:val="Ttulo2"/>
-      </w:pPr>
-      <w:bookmarkStart w:id="37" w:name="_Toc2018131"/>
-      <w:r>
-        <w:t>5.2 Cursos</w:t>
-      </w:r>
-      <w:r>
-        <w:t xml:space="preserve"> </w:t>
-      </w:r>
-      <w:r>
-        <w:t xml:space="preserve">gratuitos </w:t>
-      </w:r>
-      <w:r>
-        <w:t>sobre la tecnología</w:t>
-      </w:r>
-      <w:r>
-        <w:t xml:space="preserve"> específica A</w:t>
-      </w:r>
-      <w:bookmarkEnd w:id="37"/>
-    </w:p>
-    <w:p>
-      <w:pPr>
-        <w:pStyle w:val="Ttulo3"/>
-      </w:pPr>
-      <w:bookmarkStart w:id="38" w:name="_Toc2018132"/>
-      <w:r>
-        <w:t>5.2.1 Curso gratuito 1 sobre la tecnología específica A</w:t>
-      </w:r>
-      <w:bookmarkEnd w:id="38"/>
-    </w:p>
-    <w:p>
-      <w:pPr>
-        <w:pStyle w:val="Ttulo3"/>
-      </w:pPr>
-      <w:bookmarkStart w:id="39" w:name="_Toc2018133"/>
-      <w:r>
-        <w:t>5.2.2 Curso gratuito 2 sobre la tecnología específica A</w:t>
-      </w:r>
-      <w:bookmarkEnd w:id="39"/>
-    </w:p>
-    <w:p>
-      <w:pPr>
-        <w:pStyle w:val="Ttulo3"/>
-      </w:pPr>
-      <w:bookmarkStart w:id="40" w:name="_Toc2018134"/>
-      <w:r>
-        <w:t>5.2.n Curso gratuito n sobre la tecnología especifica A</w:t>
-      </w:r>
-      <w:bookmarkEnd w:id="40"/>
-    </w:p>
-    <w:p>
-      <w:pPr>
-        <w:pStyle w:val="Ttulo3"/>
-      </w:pPr>
-    </w:p>
-    <w:p>
-      <w:pPr>
-        <w:pStyle w:val="Ttulo2"/>
-      </w:pPr>
-      <w:bookmarkStart w:id="41" w:name="_Toc2018135"/>
-      <w:r>
-        <w:t>5.3 Cursos</w:t>
-      </w:r>
-      <w:r>
-        <w:t xml:space="preserve"> </w:t>
-      </w:r>
-      <w:r>
-        <w:t xml:space="preserve">gratuitos </w:t>
-      </w:r>
-      <w:r>
-        <w:t>sobre la tecnología</w:t>
-      </w:r>
-      <w:r>
-        <w:t xml:space="preserve"> específica B</w:t>
-      </w:r>
-      <w:bookmarkEnd w:id="41"/>
-    </w:p>
-    <w:p>
-      <w:pPr>
-        <w:pStyle w:val="Ttulo3"/>
-      </w:pPr>
-      <w:bookmarkStart w:id="42" w:name="_Toc2018136"/>
-      <w:r>
-        <w:t xml:space="preserve">5.3.1 Curso gratuito 1 sobre la tecnología específica </w:t>
-      </w:r>
-      <w:r>
-        <w:t>B</w:t>
-      </w:r>
-      <w:bookmarkEnd w:id="42"/>
-    </w:p>
-    <w:p>
-      <w:pPr>
-        <w:pStyle w:val="Ttulo3"/>
-      </w:pPr>
-      <w:bookmarkStart w:id="43" w:name="_Toc2018137"/>
-      <w:r>
-        <w:t xml:space="preserve">5.3.2 Curso gratuito 2 sobre la tecnología específica </w:t>
-      </w:r>
-      <w:r>
-        <w:t>B</w:t>
-      </w:r>
-      <w:bookmarkEnd w:id="43"/>
-    </w:p>
-    <w:p>
-      <w:pPr>
-        <w:pStyle w:val="Ttulo3"/>
-      </w:pPr>
-      <w:bookmarkStart w:id="44" w:name="_Toc2018138"/>
-      <w:r>
-        <w:t xml:space="preserve">5.3.n Curso gratuito n sobre la tecnología especifica </w:t>
-      </w:r>
-      <w:r>
-        <w:t>B</w:t>
-      </w:r>
-      <w:bookmarkEnd w:id="44"/>
-    </w:p>
-    <w:p/>
-    <w:p>
-      <w:pPr>
-        <w:pStyle w:val="Ttulo1"/>
-      </w:pPr>
-      <w:bookmarkStart w:id="45" w:name="_Toc2018139"/>
-      <w:r>
-        <w:t xml:space="preserve">6. Ayudas </w:t>
-      </w:r>
-      <w:r>
-        <w:t xml:space="preserve">económicas </w:t>
-      </w:r>
-      <w:r>
-        <w:t>para estudiar las tecnologías</w:t>
-      </w:r>
-      <w:bookmarkEnd w:id="45"/>
     </w:p>
     <w:p/>
     <w:p/>
@@ -4628,41 +4640,41 @@
       <w:pPr>
         <w:pStyle w:val="Ttulo1"/>
       </w:pPr>
-      <w:bookmarkStart w:id="46" w:name="_Toc2018140"/>
+      <w:bookmarkStart w:id="37" w:name="_Toc2018140"/>
       <w:r>
         <w:lastRenderedPageBreak/>
         <w:t>7. Recursos para implementar las tecnologías</w:t>
       </w:r>
-      <w:bookmarkEnd w:id="46"/>
+      <w:bookmarkEnd w:id="37"/>
     </w:p>
     <w:p>
       <w:pPr>
         <w:pStyle w:val="Ttulo2"/>
       </w:pPr>
-      <w:bookmarkStart w:id="47" w:name="_Toc2018141"/>
+      <w:bookmarkStart w:id="38" w:name="_Toc2018141"/>
       <w:r>
         <w:t xml:space="preserve">7.1 Recursos </w:t>
       </w:r>
       <w:r>
         <w:t>para implementar la tecnología A</w:t>
       </w:r>
-      <w:bookmarkEnd w:id="47"/>
+      <w:bookmarkEnd w:id="38"/>
     </w:p>
     <w:p>
       <w:pPr>
         <w:pStyle w:val="Ttulo3"/>
       </w:pPr>
-      <w:bookmarkStart w:id="48" w:name="_Toc2018142"/>
+      <w:bookmarkStart w:id="39" w:name="_Toc2018142"/>
       <w:r>
         <w:t>7.1.1 Recursos gratuitos para implementar la tecnología A</w:t>
       </w:r>
-      <w:bookmarkEnd w:id="48"/>
+      <w:bookmarkEnd w:id="39"/>
     </w:p>
     <w:p>
       <w:pPr>
         <w:pStyle w:val="Ttulo3"/>
       </w:pPr>
-      <w:bookmarkStart w:id="49" w:name="_Toc2018143"/>
+      <w:bookmarkStart w:id="40" w:name="_Toc2018143"/>
       <w:r>
         <w:t>7.1.</w:t>
       </w:r>
@@ -4672,27 +4684,27 @@
       <w:r>
         <w:t xml:space="preserve"> Recursos no gratuitos para implementar la tecnología A</w:t>
       </w:r>
-      <w:bookmarkEnd w:id="49"/>
+      <w:bookmarkEnd w:id="40"/>
     </w:p>
     <w:p/>
     <w:p>
       <w:pPr>
         <w:pStyle w:val="Ttulo2"/>
       </w:pPr>
-      <w:bookmarkStart w:id="50" w:name="_Toc2018144"/>
+      <w:bookmarkStart w:id="41" w:name="_Toc2018144"/>
       <w:r>
         <w:t xml:space="preserve">7.2 Recursos para implementar la tecnología </w:t>
       </w:r>
       <w:r>
         <w:t>B</w:t>
       </w:r>
-      <w:bookmarkEnd w:id="50"/>
+      <w:bookmarkEnd w:id="41"/>
     </w:p>
     <w:p>
       <w:pPr>
         <w:pStyle w:val="Ttulo3"/>
       </w:pPr>
-      <w:bookmarkStart w:id="51" w:name="_Toc2018145"/>
+      <w:bookmarkStart w:id="42" w:name="_Toc2018145"/>
       <w:r>
         <w:t xml:space="preserve">7.2.1 Recursos </w:t>
       </w:r>
@@ -4702,13 +4714,13 @@
       <w:r>
         <w:t>B</w:t>
       </w:r>
-      <w:bookmarkEnd w:id="51"/>
+      <w:bookmarkEnd w:id="42"/>
     </w:p>
     <w:p>
       <w:pPr>
         <w:pStyle w:val="Ttulo3"/>
       </w:pPr>
-      <w:bookmarkStart w:id="52" w:name="_Toc2018146"/>
+      <w:bookmarkStart w:id="43" w:name="_Toc2018146"/>
       <w:r>
         <w:t>7.2.</w:t>
       </w:r>
@@ -4721,7 +4733,7 @@
       <w:r>
         <w:t>B</w:t>
       </w:r>
-      <w:bookmarkEnd w:id="52"/>
+      <w:bookmarkEnd w:id="43"/>
     </w:p>
     <w:p/>
     <w:p/>
@@ -4729,11 +4741,11 @@
       <w:pPr>
         <w:pStyle w:val="Ttulo1"/>
       </w:pPr>
-      <w:bookmarkStart w:id="53" w:name="_Toc2018147"/>
+      <w:bookmarkStart w:id="44" w:name="_Toc2018147"/>
       <w:r>
         <w:t>8. Conclusiones</w:t>
       </w:r>
-      <w:bookmarkEnd w:id="53"/>
+      <w:bookmarkEnd w:id="44"/>
     </w:p>
     <w:p/>
     <w:p/>
@@ -4754,7 +4766,7 @@
 </file>
 
 <file path=word/endnotes.xml><?xml version="1.0" encoding="utf-8"?>
-<w:endnotes xmlns:wpc="http://schemas.microsoft.com/office/word/2010/wordprocessingCanvas" xmlns:cx="http://schemas.microsoft.com/office/drawing/2014/chartex" xmlns:cx1="http://schemas.microsoft.com/office/drawing/2015/9/8/chartex" xmlns:mc="http://schemas.openxmlformats.org/markup-compatibility/2006" xmlns:o="urn:schemas-microsoft-com:office:office" xmlns:r="http://schemas.openxmlformats.org/officeDocument/2006/relationships" xmlns:m="http://schemas.openxmlformats.org/officeDocument/2006/math" xmlns:v="urn:schemas-microsoft-com:vml" xmlns:wp14="http://schemas.microsoft.com/office/word/2010/wordprocessingDrawing" xmlns:wp="http://schemas.openxmlformats.org/drawingml/2006/wordprocessingDrawing" xmlns:w10="urn:schemas-microsoft-com:office:word" xmlns:w="http://schemas.openxmlformats.org/wordprocessingml/2006/main" xmlns:w14="http://schemas.microsoft.com/office/word/2010/wordml" xmlns:w15="http://schemas.microsoft.com/office/word/2012/wordml" xmlns:w16se="http://schemas.microsoft.com/office/word/2015/wordml/symex" xmlns:wpg="http://schemas.microsoft.com/office/word/2010/wordprocessingGroup" xmlns:wpi="http://schemas.microsoft.com/office/word/2010/wordprocessingInk" xmlns:wne="http://schemas.microsoft.com/office/word/2006/wordml" xmlns:wps="http://schemas.microsoft.com/office/word/2010/wordprocessingShape" mc:Ignorable="w14 w15 w16se wp14">
+<w:endnotes xmlns:wpc="http://schemas.microsoft.com/office/word/2010/wordprocessingCanvas" xmlns:cx="http://schemas.microsoft.com/office/drawing/2014/chartex" xmlns:cx1="http://schemas.microsoft.com/office/drawing/2015/9/8/chartex" xmlns:cx2="http://schemas.microsoft.com/office/drawing/2015/10/21/chartex" xmlns:cx3="http://schemas.microsoft.com/office/drawing/2016/5/9/chartex" xmlns:cx4="http://schemas.microsoft.com/office/drawing/2016/5/10/chartex" xmlns:cx5="http://schemas.microsoft.com/office/drawing/2016/5/11/chartex" xmlns:cx6="http://schemas.microsoft.com/office/drawing/2016/5/12/chartex" xmlns:cx7="http://schemas.microsoft.com/office/drawing/2016/5/13/chartex" xmlns:cx8="http://schemas.microsoft.com/office/drawing/2016/5/14/chartex" xmlns:mc="http://schemas.openxmlformats.org/markup-compatibility/2006" xmlns:aink="http://schemas.microsoft.com/office/drawing/2016/ink" xmlns:am3d="http://schemas.microsoft.com/office/drawing/2017/model3d" xmlns:o="urn:schemas-microsoft-com:office:office" xmlns:r="http://schemas.openxmlformats.org/officeDocument/2006/relationships" xmlns:m="http://schemas.openxmlformats.org/officeDocument/2006/math" xmlns:v="urn:schemas-microsoft-com:vml" xmlns:wp14="http://schemas.microsoft.com/office/word/2010/wordprocessingDrawing" xmlns:wp="http://schemas.openxmlformats.org/drawingml/2006/wordprocessingDrawing" xmlns:w10="urn:schemas-microsoft-com:office:word" xmlns:w="http://schemas.openxmlformats.org/wordprocessingml/2006/main" xmlns:w14="http://schemas.microsoft.com/office/word/2010/wordml" xmlns:w15="http://schemas.microsoft.com/office/word/2012/wordml" xmlns:w16cid="http://schemas.microsoft.com/office/word/2016/wordml/cid" xmlns:w16se="http://schemas.microsoft.com/office/word/2015/wordml/symex" xmlns:wpg="http://schemas.microsoft.com/office/word/2010/wordprocessingGroup" xmlns:wpi="http://schemas.microsoft.com/office/word/2010/wordprocessingInk" xmlns:wne="http://schemas.microsoft.com/office/word/2006/wordml" xmlns:wps="http://schemas.microsoft.com/office/word/2010/wordprocessingShape" mc:Ignorable="w14 w15 w16se w16cid wp14">
   <w:endnote w:type="separator" w:id="-1">
     <w:p>
       <w:pPr>
@@ -4779,7 +4791,7 @@
 </file>
 
 <file path=word/footer1.xml><?xml version="1.0" encoding="utf-8"?>
-<w:ftr xmlns:wpc="http://schemas.microsoft.com/office/word/2010/wordprocessingCanvas" xmlns:cx="http://schemas.microsoft.com/office/drawing/2014/chartex" xmlns:cx1="http://schemas.microsoft.com/office/drawing/2015/9/8/chartex" xmlns:mc="http://schemas.openxmlformats.org/markup-compatibility/2006" xmlns:o="urn:schemas-microsoft-com:office:office" xmlns:r="http://schemas.openxmlformats.org/officeDocument/2006/relationships" xmlns:m="http://schemas.openxmlformats.org/officeDocument/2006/math" xmlns:v="urn:schemas-microsoft-com:vml" xmlns:wp14="http://schemas.microsoft.com/office/word/2010/wordprocessingDrawing" xmlns:wp="http://schemas.openxmlformats.org/drawingml/2006/wordprocessingDrawing" xmlns:w10="urn:schemas-microsoft-com:office:word" xmlns:w="http://schemas.openxmlformats.org/wordprocessingml/2006/main" xmlns:w14="http://schemas.microsoft.com/office/word/2010/wordml" xmlns:w15="http://schemas.microsoft.com/office/word/2012/wordml" xmlns:w16se="http://schemas.microsoft.com/office/word/2015/wordml/symex" xmlns:wpg="http://schemas.microsoft.com/office/word/2010/wordprocessingGroup" xmlns:wpi="http://schemas.microsoft.com/office/word/2010/wordprocessingInk" xmlns:wne="http://schemas.microsoft.com/office/word/2006/wordml" xmlns:wps="http://schemas.microsoft.com/office/word/2010/wordprocessingShape" mc:Ignorable="w14 w15 w16se wp14">
+<w:ftr xmlns:wpc="http://schemas.microsoft.com/office/word/2010/wordprocessingCanvas" xmlns:cx="http://schemas.microsoft.com/office/drawing/2014/chartex" xmlns:cx1="http://schemas.microsoft.com/office/drawing/2015/9/8/chartex" xmlns:cx2="http://schemas.microsoft.com/office/drawing/2015/10/21/chartex" xmlns:cx3="http://schemas.microsoft.com/office/drawing/2016/5/9/chartex" xmlns:cx4="http://schemas.microsoft.com/office/drawing/2016/5/10/chartex" xmlns:cx5="http://schemas.microsoft.com/office/drawing/2016/5/11/chartex" xmlns:cx6="http://schemas.microsoft.com/office/drawing/2016/5/12/chartex" xmlns:cx7="http://schemas.microsoft.com/office/drawing/2016/5/13/chartex" xmlns:cx8="http://schemas.microsoft.com/office/drawing/2016/5/14/chartex" xmlns:mc="http://schemas.openxmlformats.org/markup-compatibility/2006" xmlns:aink="http://schemas.microsoft.com/office/drawing/2016/ink" xmlns:am3d="http://schemas.microsoft.com/office/drawing/2017/model3d" xmlns:o="urn:schemas-microsoft-com:office:office" xmlns:r="http://schemas.openxmlformats.org/officeDocument/2006/relationships" xmlns:m="http://schemas.openxmlformats.org/officeDocument/2006/math" xmlns:v="urn:schemas-microsoft-com:vml" xmlns:wp14="http://schemas.microsoft.com/office/word/2010/wordprocessingDrawing" xmlns:wp="http://schemas.openxmlformats.org/drawingml/2006/wordprocessingDrawing" xmlns:w10="urn:schemas-microsoft-com:office:word" xmlns:w="http://schemas.openxmlformats.org/wordprocessingml/2006/main" xmlns:w14="http://schemas.microsoft.com/office/word/2010/wordml" xmlns:w15="http://schemas.microsoft.com/office/word/2012/wordml" xmlns:w16cid="http://schemas.microsoft.com/office/word/2016/wordml/cid" xmlns:w16se="http://schemas.microsoft.com/office/word/2015/wordml/symex" xmlns:wpg="http://schemas.microsoft.com/office/word/2010/wordprocessingGroup" xmlns:wpi="http://schemas.microsoft.com/office/word/2010/wordprocessingInk" xmlns:wne="http://schemas.microsoft.com/office/word/2006/wordml" xmlns:wps="http://schemas.microsoft.com/office/word/2010/wordprocessingShape" mc:Ignorable="w14 w15 w16se w16cid wp14">
   <w:sdt>
     <w:sdtPr>
       <w:id w:val="-1085539132"/>
@@ -4825,7 +4837,7 @@
 </file>
 
 <file path=word/footnotes.xml><?xml version="1.0" encoding="utf-8"?>
-<w:footnotes xmlns:wpc="http://schemas.microsoft.com/office/word/2010/wordprocessingCanvas" xmlns:cx="http://schemas.microsoft.com/office/drawing/2014/chartex" xmlns:cx1="http://schemas.microsoft.com/office/drawing/2015/9/8/chartex" xmlns:mc="http://schemas.openxmlformats.org/markup-compatibility/2006" xmlns:o="urn:schemas-microsoft-com:office:office" xmlns:r="http://schemas.openxmlformats.org/officeDocument/2006/relationships" xmlns:m="http://schemas.openxmlformats.org/officeDocument/2006/math" xmlns:v="urn:schemas-microsoft-com:vml" xmlns:wp14="http://schemas.microsoft.com/office/word/2010/wordprocessingDrawing" xmlns:wp="http://schemas.openxmlformats.org/drawingml/2006/wordprocessingDrawing" xmlns:w10="urn:schemas-microsoft-com:office:word" xmlns:w="http://schemas.openxmlformats.org/wordprocessingml/2006/main" xmlns:w14="http://schemas.microsoft.com/office/word/2010/wordml" xmlns:w15="http://schemas.microsoft.com/office/word/2012/wordml" xmlns:w16se="http://schemas.microsoft.com/office/word/2015/wordml/symex" xmlns:wpg="http://schemas.microsoft.com/office/word/2010/wordprocessingGroup" xmlns:wpi="http://schemas.microsoft.com/office/word/2010/wordprocessingInk" xmlns:wne="http://schemas.microsoft.com/office/word/2006/wordml" xmlns:wps="http://schemas.microsoft.com/office/word/2010/wordprocessingShape" mc:Ignorable="w14 w15 w16se wp14">
+<w:footnotes xmlns:wpc="http://schemas.microsoft.com/office/word/2010/wordprocessingCanvas" xmlns:cx="http://schemas.microsoft.com/office/drawing/2014/chartex" xmlns:cx1="http://schemas.microsoft.com/office/drawing/2015/9/8/chartex" xmlns:cx2="http://schemas.microsoft.com/office/drawing/2015/10/21/chartex" xmlns:cx3="http://schemas.microsoft.com/office/drawing/2016/5/9/chartex" xmlns:cx4="http://schemas.microsoft.com/office/drawing/2016/5/10/chartex" xmlns:cx5="http://schemas.microsoft.com/office/drawing/2016/5/11/chartex" xmlns:cx6="http://schemas.microsoft.com/office/drawing/2016/5/12/chartex" xmlns:cx7="http://schemas.microsoft.com/office/drawing/2016/5/13/chartex" xmlns:cx8="http://schemas.microsoft.com/office/drawing/2016/5/14/chartex" xmlns:mc="http://schemas.openxmlformats.org/markup-compatibility/2006" xmlns:aink="http://schemas.microsoft.com/office/drawing/2016/ink" xmlns:am3d="http://schemas.microsoft.com/office/drawing/2017/model3d" xmlns:o="urn:schemas-microsoft-com:office:office" xmlns:r="http://schemas.openxmlformats.org/officeDocument/2006/relationships" xmlns:m="http://schemas.openxmlformats.org/officeDocument/2006/math" xmlns:v="urn:schemas-microsoft-com:vml" xmlns:wp14="http://schemas.microsoft.com/office/word/2010/wordprocessingDrawing" xmlns:wp="http://schemas.openxmlformats.org/drawingml/2006/wordprocessingDrawing" xmlns:w10="urn:schemas-microsoft-com:office:word" xmlns:w="http://schemas.openxmlformats.org/wordprocessingml/2006/main" xmlns:w14="http://schemas.microsoft.com/office/word/2010/wordml" xmlns:w15="http://schemas.microsoft.com/office/word/2012/wordml" xmlns:w16cid="http://schemas.microsoft.com/office/word/2016/wordml/cid" xmlns:w16se="http://schemas.microsoft.com/office/word/2015/wordml/symex" xmlns:wpg="http://schemas.microsoft.com/office/word/2010/wordprocessingGroup" xmlns:wpi="http://schemas.microsoft.com/office/word/2010/wordprocessingInk" xmlns:wne="http://schemas.microsoft.com/office/word/2006/wordml" xmlns:wps="http://schemas.microsoft.com/office/word/2010/wordprocessingShape" mc:Ignorable="w14 w15 w16se w16cid wp14">
   <w:footnote w:type="separator" w:id="-1">
     <w:p>
       <w:pPr>
@@ -4850,7 +4862,7 @@
 </file>
 
 <file path=word/numbering.xml><?xml version="1.0" encoding="utf-8"?>
-<w:numbering xmlns:wpc="http://schemas.microsoft.com/office/word/2010/wordprocessingCanvas" xmlns:cx="http://schemas.microsoft.com/office/drawing/2014/chartex" xmlns:cx1="http://schemas.microsoft.com/office/drawing/2015/9/8/chartex" xmlns:mc="http://schemas.openxmlformats.org/markup-compatibility/2006" xmlns:o="urn:schemas-microsoft-com:office:office" xmlns:r="http://schemas.openxmlformats.org/officeDocument/2006/relationships" xmlns:m="http://schemas.openxmlformats.org/officeDocument/2006/math" xmlns:v="urn:schemas-microsoft-com:vml" xmlns:wp14="http://schemas.microsoft.com/office/word/2010/wordprocessingDrawing" xmlns:wp="http://schemas.openxmlformats.org/drawingml/2006/wordprocessingDrawing" xmlns:w10="urn:schemas-microsoft-com:office:word" xmlns:w="http://schemas.openxmlformats.org/wordprocessingml/2006/main" xmlns:w14="http://schemas.microsoft.com/office/word/2010/wordml" xmlns:w15="http://schemas.microsoft.com/office/word/2012/wordml" xmlns:w16se="http://schemas.microsoft.com/office/word/2015/wordml/symex" xmlns:wpg="http://schemas.microsoft.com/office/word/2010/wordprocessingGroup" xmlns:wpi="http://schemas.microsoft.com/office/word/2010/wordprocessingInk" xmlns:wne="http://schemas.microsoft.com/office/word/2006/wordml" xmlns:wps="http://schemas.microsoft.com/office/word/2010/wordprocessingShape" mc:Ignorable="w14 w15 w16se wp14">
+<w:numbering xmlns:wpc="http://schemas.microsoft.com/office/word/2010/wordprocessingCanvas" xmlns:cx="http://schemas.microsoft.com/office/drawing/2014/chartex" xmlns:cx1="http://schemas.microsoft.com/office/drawing/2015/9/8/chartex" xmlns:cx2="http://schemas.microsoft.com/office/drawing/2015/10/21/chartex" xmlns:cx3="http://schemas.microsoft.com/office/drawing/2016/5/9/chartex" xmlns:cx4="http://schemas.microsoft.com/office/drawing/2016/5/10/chartex" xmlns:cx5="http://schemas.microsoft.com/office/drawing/2016/5/11/chartex" xmlns:cx6="http://schemas.microsoft.com/office/drawing/2016/5/12/chartex" xmlns:cx7="http://schemas.microsoft.com/office/drawing/2016/5/13/chartex" xmlns:cx8="http://schemas.microsoft.com/office/drawing/2016/5/14/chartex" xmlns:mc="http://schemas.openxmlformats.org/markup-compatibility/2006" xmlns:aink="http://schemas.microsoft.com/office/drawing/2016/ink" xmlns:am3d="http://schemas.microsoft.com/office/drawing/2017/model3d" xmlns:o="urn:schemas-microsoft-com:office:office" xmlns:r="http://schemas.openxmlformats.org/officeDocument/2006/relationships" xmlns:m="http://schemas.openxmlformats.org/officeDocument/2006/math" xmlns:v="urn:schemas-microsoft-com:vml" xmlns:wp14="http://schemas.microsoft.com/office/word/2010/wordprocessingDrawing" xmlns:wp="http://schemas.openxmlformats.org/drawingml/2006/wordprocessingDrawing" xmlns:w10="urn:schemas-microsoft-com:office:word" xmlns:w="http://schemas.openxmlformats.org/wordprocessingml/2006/main" xmlns:w14="http://schemas.microsoft.com/office/word/2010/wordml" xmlns:w15="http://schemas.microsoft.com/office/word/2012/wordml" xmlns:w16cid="http://schemas.microsoft.com/office/word/2016/wordml/cid" xmlns:w16se="http://schemas.microsoft.com/office/word/2015/wordml/symex" xmlns:wpg="http://schemas.microsoft.com/office/word/2010/wordprocessingGroup" xmlns:wpi="http://schemas.microsoft.com/office/word/2010/wordprocessingInk" xmlns:wne="http://schemas.microsoft.com/office/word/2006/wordml" xmlns:wps="http://schemas.microsoft.com/office/word/2010/wordprocessingShape" mc:Ignorable="w14 w15 w16se w16cid wp14">
   <w:abstractNum w:abstractNumId="0" w15:restartNumberingAfterBreak="0">
     <w:nsid w:val="06E53864"/>
     <w:multiLevelType w:val="multilevel"/>
@@ -5275,7 +5287,7 @@
 </file>
 
 <file path=word/styles.xml><?xml version="1.0" encoding="utf-8"?>
-<w:styles xmlns:mc="http://schemas.openxmlformats.org/markup-compatibility/2006" xmlns:r="http://schemas.openxmlformats.org/officeDocument/2006/relationships" xmlns:w="http://schemas.openxmlformats.org/wordprocessingml/2006/main" xmlns:w14="http://schemas.microsoft.com/office/word/2010/wordml" xmlns:w15="http://schemas.microsoft.com/office/word/2012/wordml" xmlns:w16se="http://schemas.microsoft.com/office/word/2015/wordml/symex" mc:Ignorable="w14 w15 w16se">
+<w:styles xmlns:mc="http://schemas.openxmlformats.org/markup-compatibility/2006" xmlns:r="http://schemas.openxmlformats.org/officeDocument/2006/relationships" xmlns:w="http://schemas.openxmlformats.org/wordprocessingml/2006/main" xmlns:w14="http://schemas.microsoft.com/office/word/2010/wordml" xmlns:w15="http://schemas.microsoft.com/office/word/2012/wordml" xmlns:w16cid="http://schemas.microsoft.com/office/word/2016/wordml/cid" xmlns:w16se="http://schemas.microsoft.com/office/word/2015/wordml/symex" mc:Ignorable="w14 w15 w16se w16cid">
   <w:docDefaults>
     <w:rPrDefault>
       <w:rPr>
@@ -5291,7 +5303,7 @@
       </w:pPr>
     </w:pPrDefault>
   </w:docDefaults>
-  <w:latentStyles w:defLockedState="0" w:defUIPriority="99" w:defSemiHidden="0" w:defUnhideWhenUsed="0" w:defQFormat="0" w:count="371">
+  <w:latentStyles w:defLockedState="0" w:defUIPriority="99" w:defSemiHidden="0" w:defUnhideWhenUsed="0" w:defQFormat="0" w:count="375">
     <w:lsdException w:name="Normal" w:uiPriority="0" w:qFormat="1"/>
     <w:lsdException w:name="heading 1" w:uiPriority="9" w:qFormat="1"/>
     <w:lsdException w:name="heading 2" w:semiHidden="1" w:uiPriority="9" w:unhideWhenUsed="1" w:qFormat="1"/>
@@ -5397,7 +5409,6 @@
     <w:lsdException w:name="HTML Sample" w:semiHidden="1" w:unhideWhenUsed="1"/>
     <w:lsdException w:name="HTML Typewriter" w:semiHidden="1" w:unhideWhenUsed="1"/>
     <w:lsdException w:name="HTML Variable" w:semiHidden="1" w:unhideWhenUsed="1"/>
-    <w:lsdException w:name="Normal Table" w:semiHidden="1" w:unhideWhenUsed="1"/>
     <w:lsdException w:name="annotation subject" w:semiHidden="1" w:unhideWhenUsed="1"/>
     <w:lsdException w:name="No List" w:semiHidden="1" w:unhideWhenUsed="1"/>
     <w:lsdException w:name="Outline List 1" w:semiHidden="1" w:unhideWhenUsed="1"/>
@@ -5441,10 +5452,8 @@
     <w:lsdException w:name="Table Elegant" w:semiHidden="1" w:unhideWhenUsed="1"/>
     <w:lsdException w:name="Table Professional" w:semiHidden="1" w:unhideWhenUsed="1"/>
     <w:lsdException w:name="Table Subtle 1" w:semiHidden="1" w:unhideWhenUsed="1"/>
-    <w:lsdException w:name="Table Subtle 2" w:semiHidden="1" w:unhideWhenUsed="1"/>
     <w:lsdException w:name="Table Web 1" w:semiHidden="1" w:unhideWhenUsed="1"/>
     <w:lsdException w:name="Table Web 2" w:semiHidden="1" w:unhideWhenUsed="1"/>
-    <w:lsdException w:name="Table Web 3" w:semiHidden="1" w:unhideWhenUsed="1"/>
     <w:lsdException w:name="Balloon Text" w:semiHidden="1" w:unhideWhenUsed="1"/>
     <w:lsdException w:name="Table Grid" w:uiPriority="39"/>
     <w:lsdException w:name="Table Theme" w:semiHidden="1" w:unhideWhenUsed="1"/>
@@ -5663,6 +5672,10 @@
     <w:lsdException w:name="List Table 5 Dark Accent 6" w:uiPriority="50"/>
     <w:lsdException w:name="List Table 6 Colorful Accent 6" w:uiPriority="51"/>
     <w:lsdException w:name="List Table 7 Colorful Accent 6" w:uiPriority="52"/>
+    <w:lsdException w:name="Mention" w:semiHidden="1" w:unhideWhenUsed="1"/>
+    <w:lsdException w:name="Smart Hyperlink" w:semiHidden="1" w:unhideWhenUsed="1"/>
+    <w:lsdException w:name="Hashtag" w:semiHidden="1" w:unhideWhenUsed="1"/>
+    <w:lsdException w:name="Unresolved Mention" w:semiHidden="1" w:unhideWhenUsed="1"/>
   </w:latentStyles>
   <w:style w:type="paragraph" w:default="1" w:styleId="Normal">
     <w:name w:val="Normal"/>
@@ -6197,7 +6210,7 @@
 </file>
 
 <file path=customXml/itemProps1.xml><?xml version="1.0" encoding="utf-8"?>
-<ds:datastoreItem xmlns:ds="http://schemas.openxmlformats.org/officeDocument/2006/customXml" ds:itemID="{FCC3CD8D-04D4-47D4-846D-8B3BADA6BC94}">
+<ds:datastoreItem xmlns:ds="http://schemas.openxmlformats.org/officeDocument/2006/customXml" ds:itemID="{EC304D31-ACAC-4D43-9F2C-1A034B62A7BC}">
   <ds:schemaRefs>
     <ds:schemaRef ds:uri="http://schemas.openxmlformats.org/officeDocument/2006/bibliography"/>
   </ds:schemaRefs>

</xml_diff>